<commit_message>
KH: tons of graphs and results
</commit_message>
<xml_diff>
--- a/reports/Examining the cosine similarity of q.docx
+++ b/reports/Examining the cosine similarity of q.docx
@@ -1580,28 +1580,7 @@
           <w:b/>
           <w:bCs/>
         </w:rPr>
-        <w:t>127</w:t>
-      </w:r>
-      <w:r>
-        <w:rPr>
-          <w:b/>
-          <w:bCs/>
-        </w:rPr>
-        <w:t>,</w:t>
-      </w:r>
-      <w:r>
-        <w:rPr>
-          <w:b/>
-          <w:bCs/>
-        </w:rPr>
-        <w:t>867</w:t>
-      </w:r>
-      <w:r>
-        <w:rPr>
-          <w:b/>
-          <w:bCs/>
-        </w:rPr>
-        <w:t xml:space="preserve"> combinations remaining</w:t>
+        <w:t>127,867 combinations remaining</w:t>
       </w:r>
       <w:r>
         <w:t>)</w:t>
@@ -2020,6 +1999,9 @@
     </w:p>
     <w:p>
       <w:r>
+        <w:rPr>
+          <w:noProof/>
+        </w:rPr>
         <w:drawing>
           <wp:inline distT="0" distB="0" distL="0" distR="0" wp14:anchorId="13467CC0" wp14:editId="680D83BE">
             <wp:extent cx="5760720" cy="3786505"/>
@@ -2175,6 +2157,9 @@
     </w:p>
     <w:p>
       <w:r>
+        <w:rPr>
+          <w:noProof/>
+        </w:rPr>
         <w:drawing>
           <wp:inline distT="0" distB="0" distL="0" distR="0" wp14:anchorId="556DE76A" wp14:editId="291A1F96">
             <wp:extent cx="5327650" cy="3974596"/>
@@ -2229,6 +2214,9 @@
     </w:p>
     <w:p>
       <w:r>
+        <w:rPr>
+          <w:noProof/>
+        </w:rPr>
         <w:drawing>
           <wp:inline distT="0" distB="0" distL="0" distR="0" wp14:anchorId="54586B0D" wp14:editId="1627502D">
             <wp:extent cx="5353050" cy="3993545"/>
@@ -2356,15 +2344,17 @@
           <w:ilvl w:val="1"/>
           <w:numId w:val="2"/>
         </w:numPr>
-      </w:pPr>
-      <w:r>
-        <w:t>“</w:t>
-      </w:r>
-      <w:r>
-        <w:t>Education is key in helping girls and women escape the multi-generational poverty cycle.</w:t>
-      </w:r>
-      <w:r>
-        <w:t>”</w:t>
+        <w:rPr>
+          <w:b/>
+          <w:bCs/>
+        </w:rPr>
+      </w:pPr>
+      <w:r>
+        <w:rPr>
+          <w:b/>
+          <w:bCs/>
+        </w:rPr>
+        <w:t>“Education is key in helping girls and women escape the multi-generational poverty cycle.”</w:t>
       </w:r>
     </w:p>
     <w:p>
@@ -2374,21 +2364,37 @@
           <w:ilvl w:val="2"/>
           <w:numId w:val="2"/>
         </w:numPr>
-      </w:pPr>
-      <w:r>
-        <w:t>503 [</w:t>
-      </w:r>
-      <w:r>
-        <w:t>Equality: Positive</w:t>
-      </w:r>
-      <w:r>
-        <w:t>] and 506 [</w:t>
-      </w:r>
-      <w:r>
-        <w:t>Education Expansion</w:t>
-      </w:r>
-      <w:r>
-        <w:t>]</w:t>
+        <w:rPr>
+          <w:b/>
+          <w:bCs/>
+        </w:rPr>
+      </w:pPr>
+      <w:r>
+        <w:rPr>
+          <w:b/>
+          <w:bCs/>
+        </w:rPr>
+        <w:t>503 [Equality: Positive] and 506 [Education Expansion]</w:t>
+      </w:r>
+    </w:p>
+    <w:p>
+      <w:pPr>
+        <w:pStyle w:val="Listenabsatz"/>
+        <w:numPr>
+          <w:ilvl w:val="2"/>
+          <w:numId w:val="2"/>
+        </w:numPr>
+        <w:rPr>
+          <w:b/>
+          <w:bCs/>
+        </w:rPr>
+      </w:pPr>
+      <w:r>
+        <w:rPr>
+          <w:b/>
+          <w:bCs/>
+        </w:rPr>
+        <w:t>Great example for difficulty of finding the correct code!</w:t>
       </w:r>
     </w:p>
     <w:p/>
@@ -3156,6 +3162,7 @@
   <w:style w:type="character" w:default="1" w:styleId="Absatz-Standardschriftart">
     <w:name w:val="Default Paragraph Font"/>
     <w:uiPriority w:val="1"/>
+    <w:semiHidden/>
     <w:unhideWhenUsed/>
   </w:style>
   <w:style w:type="table" w:default="1" w:styleId="NormaleTabelle">

</xml_diff>